<commit_message>
final fixes and report testing
</commit_message>
<xml_diff>
--- a/reports/Student1/D04/Testing Report Student #1.docx
+++ b/reports/Student1/D04/Testing Report Student #1.docx
@@ -291,6 +291,57 @@
           </w:p>
         </w:tc>
       </w:tr>
+      <w:tr>
+        <w:trPr>
+          <w:trHeight w:val="300"/>
+        </w:trPr>
+        <w:tc>
+          <w:tcPr>
+            <w:tcW w:w="3270" w:type="dxa"/>
+            <w:tcMar>
+              <w:left w:w="105" w:type="dxa"/>
+              <w:right w:w="105" w:type="dxa"/>
+            </w:tcMar>
+          </w:tcPr>
+          <w:p>
+            <w:pPr>
+              <w:jc w:val="center"/>
+              <w:rPr>
+                <w:rFonts w:ascii="Aptos" w:eastAsia="Aptos" w:hAnsi="Aptos" w:cs="Aptos"/>
+              </w:rPr>
+            </w:pPr>
+            <w:r>
+              <w:rPr>
+                <w:rFonts w:ascii="Aptos" w:eastAsia="Aptos" w:hAnsi="Aptos" w:cs="Aptos"/>
+              </w:rPr>
+              <w:t>07/07/2024</w:t>
+            </w:r>
+          </w:p>
+        </w:tc>
+        <w:tc>
+          <w:tcPr>
+            <w:tcW w:w="3270" w:type="dxa"/>
+            <w:tcMar>
+              <w:left w:w="105" w:type="dxa"/>
+              <w:right w:w="105" w:type="dxa"/>
+            </w:tcMar>
+          </w:tcPr>
+          <w:p>
+            <w:pPr>
+              <w:jc w:val="center"/>
+              <w:rPr>
+                <w:rFonts w:ascii="Aptos" w:eastAsia="Aptos" w:hAnsi="Aptos" w:cs="Aptos"/>
+              </w:rPr>
+            </w:pPr>
+            <w:r>
+              <w:rPr>
+                <w:rFonts w:ascii="Aptos" w:eastAsia="Aptos" w:hAnsi="Aptos" w:cs="Aptos"/>
+              </w:rPr>
+              <w:t>V2.0</w:t>
+            </w:r>
+          </w:p>
+        </w:tc>
+      </w:tr>
     </w:tbl>
     <w:p>
       <w:pPr>
@@ -790,6 +841,7 @@
           <w:sz w:val="50"/>
           <w:szCs w:val="50"/>
         </w:rPr>
+        <w:lastRenderedPageBreak/>
         <w:t>TABLE OF CONTENTS</w:t>
       </w:r>
     </w:p>
@@ -1496,12 +1548,15 @@
     <w:p/>
     <w:p/>
     <w:p/>
+    <w:p/>
+    <w:p/>
     <w:p>
       <w:pPr>
         <w:pStyle w:val="Ttulo1"/>
       </w:pPr>
       <w:bookmarkStart w:id="2" w:name="_Toc167735896"/>
       <w:r>
+        <w:lastRenderedPageBreak/>
         <w:t>Contents</w:t>
       </w:r>
       <w:bookmarkEnd w:id="2"/>
@@ -1527,7 +1582,6 @@
     </w:p>
     <w:p>
       <w:r>
-        <w:lastRenderedPageBreak/>
         <w:t>The tests have been performed following the methodology proposed in the theory slides, obtaining as much coverage as possible.</w:t>
       </w:r>
     </w:p>
@@ -1535,6 +1589,53 @@
     <w:p>
       <w:r>
         <w:t>In my test case I have performed additional tests on the intermediate entity and its functionalities.</w:t>
+      </w:r>
+    </w:p>
+    <w:p/>
+    <w:p>
+      <w:r>
+        <w:t xml:space="preserve">During the execution of the </w:t>
+      </w:r>
+      <w:r>
+        <w:t xml:space="preserve">tester </w:t>
+      </w:r>
+      <w:proofErr w:type="spellStart"/>
+      <w:r>
+        <w:t>replayer</w:t>
+      </w:r>
+      <w:proofErr w:type="spellEnd"/>
+      <w:r>
+        <w:t xml:space="preserve"> launcher</w:t>
+      </w:r>
+      <w:r>
+        <w:t xml:space="preserve"> it is observed that a lot of phantom requests are produced, however these do not affect the result of the </w:t>
+      </w:r>
+      <w:proofErr w:type="gramStart"/>
+      <w:r>
+        <w:t>testing</w:t>
+      </w:r>
+      <w:proofErr w:type="gramEnd"/>
+      <w:r>
+        <w:t xml:space="preserve"> or the coverage obtained.</w:t>
+      </w:r>
+    </w:p>
+    <w:p>
+      <w:r>
+        <w:t xml:space="preserve">Throughout the testing, 100% coverage has never been achieved because the lines “assert </w:t>
+      </w:r>
+      <w:proofErr w:type="gramStart"/>
+      <w:r>
+        <w:t>object !</w:t>
+      </w:r>
+      <w:proofErr w:type="gramEnd"/>
+      <w:r>
+        <w:t>= null;” can never encounter a null object. However, it is good practice to keep these lines of code as recommended.</w:t>
+      </w:r>
+    </w:p>
+    <w:p/>
+    <w:p>
+      <w:r>
+        <w:t>Additionally, in some specific cases, there are lines of code where the coverage did not cover all possibilities because they are impossible scenarios. These lines have been intentionally kept, and their details will be explained further when appropriate.</w:t>
       </w:r>
     </w:p>
     <w:p>
@@ -1563,13 +1664,12 @@
         <w:rPr>
           <w:b/>
           <w:bCs/>
-          <w:noProof/>
         </w:rPr>
         <w:drawing>
-          <wp:inline distT="0" distB="0" distL="0" distR="0" wp14:anchorId="3C67AB41" wp14:editId="414635EC">
-            <wp:extent cx="3439005" cy="1562318"/>
-            <wp:effectExtent l="0" t="0" r="9525" b="0"/>
-            <wp:docPr id="927443706" name="Imagen 1" descr="Texto&#10;&#10;Descripción generada automáticamente con confianza media"/>
+          <wp:inline distT="0" distB="0" distL="0" distR="0" wp14:anchorId="7AC28FB7" wp14:editId="266EF927">
+            <wp:extent cx="5943600" cy="1437005"/>
+            <wp:effectExtent l="0" t="0" r="0" b="0"/>
+            <wp:docPr id="417799637" name="Imagen 1" descr="Interfaz de usuario gráfica&#10;&#10;Descripción generada automáticamente con confianza baja"/>
             <wp:cNvGraphicFramePr>
               <a:graphicFrameLocks xmlns:a="http://schemas.openxmlformats.org/drawingml/2006/main" noChangeAspect="1"/>
             </wp:cNvGraphicFramePr>
@@ -1577,7 +1677,7 @@
               <a:graphicData uri="http://schemas.openxmlformats.org/drawingml/2006/picture">
                 <pic:pic xmlns:pic="http://schemas.openxmlformats.org/drawingml/2006/picture">
                   <pic:nvPicPr>
-                    <pic:cNvPr id="927443706" name="Imagen 1" descr="Texto&#10;&#10;Descripción generada automáticamente con confianza media"/>
+                    <pic:cNvPr id="417799637" name="Imagen 1" descr="Interfaz de usuario gráfica&#10;&#10;Descripción generada automáticamente con confianza baja"/>
                     <pic:cNvPicPr/>
                   </pic:nvPicPr>
                   <pic:blipFill>
@@ -1589,7 +1689,7 @@
                   <pic:spPr>
                     <a:xfrm>
                       <a:off x="0" y="0"/>
-                      <a:ext cx="3439005" cy="1562318"/>
+                      <a:ext cx="5943600" cy="1437005"/>
                     </a:xfrm>
                     <a:prstGeom prst="rect">
                       <a:avLst/>
@@ -1619,7 +1719,16 @@
         <w:ind w:left="720"/>
       </w:pPr>
       <w:r>
-        <w:t>The test of the list-all functionality consisted of viewing the list of published projects. For the hacking, an attempt was made to access this list without having sufficient permissions. The coverage obtained was 91.7%.</w:t>
+        <w:t>The test of the list-all functionality consisted of viewing the list of published projects. For the hacking, an attempt was made to access this list without having sufficient permissions</w:t>
+      </w:r>
+      <w:r>
+        <w:t xml:space="preserve">, </w:t>
+      </w:r>
+      <w:r>
+        <w:t>in this case trying to log in a non-logged in user</w:t>
+      </w:r>
+      <w:r>
+        <w:t>. The coverage obtained was 91.7%.</w:t>
       </w:r>
     </w:p>
     <w:p>
@@ -1631,6 +1740,7 @@
         </w:numPr>
       </w:pPr>
       <w:r>
+        <w:lastRenderedPageBreak/>
         <w:t>List-mine</w:t>
       </w:r>
     </w:p>
@@ -1657,7 +1767,7 @@
         <w:t xml:space="preserve">, </w:t>
       </w:r>
       <w:r>
-        <w:t>in this case trying to log in with a user of another role or a non-logged in user. The coverage obtained was 9</w:t>
+        <w:t>in this case trying to log in a non-logged in user. The coverage obtained was 9</w:t>
       </w:r>
       <w:r>
         <w:t>2</w:t>
@@ -1671,6 +1781,11 @@
       <w:r>
         <w:t>%.</w:t>
       </w:r>
+    </w:p>
+    <w:p>
+      <w:pPr>
+        <w:pStyle w:val="Prrafodelista"/>
+      </w:pPr>
     </w:p>
     <w:p>
       <w:pPr>
@@ -1729,47 +1844,7 @@
     <w:p>
       <w:pPr>
         <w:pStyle w:val="Prrafodelista"/>
-        <w:numPr>
-          <w:ilvl w:val="0"/>
-          <w:numId w:val="14"/>
-        </w:numPr>
-      </w:pPr>
-      <w:r>
-        <w:t>Create</w:t>
-      </w:r>
-    </w:p>
-    <w:p>
-      <w:pPr>
-        <w:pStyle w:val="Prrafodelista"/>
-      </w:pPr>
-      <w:r>
-        <w:t xml:space="preserve">The test of the create functionality consisted in creating projects with all possible variations in their attributes including not allowed values to check that the </w:t>
-      </w:r>
-      <w:r>
-        <w:lastRenderedPageBreak/>
-        <w:t>appropriate error message is triggered. For the hacking we tried to create with a</w:t>
-      </w:r>
-      <w:r>
-        <w:t xml:space="preserve"> </w:t>
-      </w:r>
-      <w:r>
-        <w:t xml:space="preserve">non-logged </w:t>
-      </w:r>
-      <w:r>
-        <w:t>user</w:t>
-      </w:r>
-      <w:r>
-        <w:t xml:space="preserve">. </w:t>
-      </w:r>
-      <w:r>
-        <w:t xml:space="preserve">The coverage obtained was </w:t>
-      </w:r>
-      <w:r>
-        <w:t>89.9</w:t>
-      </w:r>
-      <w:r>
-        <w:t>%.</w:t>
-      </w:r>
+      </w:pPr>
     </w:p>
     <w:p>
       <w:pPr>
@@ -1780,7 +1855,7 @@
         </w:numPr>
       </w:pPr>
       <w:r>
-        <w:t>Update</w:t>
+        <w:t>Create</w:t>
       </w:r>
     </w:p>
     <w:p>
@@ -1788,25 +1863,7 @@
         <w:pStyle w:val="Prrafodelista"/>
       </w:pPr>
       <w:r>
-        <w:t xml:space="preserve">The test of the </w:t>
-      </w:r>
-      <w:r>
-        <w:t>update</w:t>
-      </w:r>
-      <w:r>
-        <w:t xml:space="preserve"> functionality consisted in </w:t>
-      </w:r>
-      <w:r>
-        <w:t>updating</w:t>
-      </w:r>
-      <w:r>
-        <w:t xml:space="preserve"> projects with all possible variations in their attributes including not allowed values to check that the appropriate error message is triggered. For the hacking we tried to </w:t>
-      </w:r>
-      <w:r>
-        <w:t>update</w:t>
-      </w:r>
-      <w:r>
-        <w:t xml:space="preserve"> with a</w:t>
+        <w:t>The test of the create functionality consisted in creating projects with all possible variations in their attributes including not allowed values to check that the appropriate error message is triggered. For the hacking we tried to create with a</w:t>
       </w:r>
       <w:r>
         <w:t xml:space="preserve"> </w:t>
@@ -1818,25 +1875,13 @@
         <w:t>user</w:t>
       </w:r>
       <w:r>
-        <w:t xml:space="preserve">, </w:t>
-      </w:r>
-      <w:r>
-        <w:t xml:space="preserve">also a non-existing project and </w:t>
-      </w:r>
-      <w:r>
-        <w:t>it</w:t>
-      </w:r>
-      <w:r>
-        <w:t xml:space="preserve"> was also tested to try to update an unpublished project with a user logged in as manager but who is not the owner of that project</w:t>
-      </w:r>
-      <w:r>
         <w:t xml:space="preserve">. </w:t>
       </w:r>
       <w:r>
         <w:t xml:space="preserve">The coverage obtained was </w:t>
       </w:r>
       <w:r>
-        <w:t>91.7</w:t>
+        <w:t>90.4</w:t>
       </w:r>
       <w:r>
         <w:t>%.</w:t>
@@ -1851,7 +1896,7 @@
         </w:numPr>
       </w:pPr>
       <w:r>
-        <w:t>Delete</w:t>
+        <w:t>Update</w:t>
       </w:r>
     </w:p>
     <w:p>
@@ -1865,31 +1910,53 @@
         <w:t>update</w:t>
       </w:r>
       <w:r>
-        <w:t xml:space="preserve"> functionality consisted</w:t>
-      </w:r>
-      <w:r>
-        <w:t xml:space="preserve"> in deleting a project. For the hacking </w:t>
-      </w:r>
-      <w:r>
-        <w:t>we tried to delete a project without being logged in, also a non-existing project and we tried to delete an unpublished project while logged in as manager without being owner of that project.</w:t>
+        <w:t xml:space="preserve"> functionality consisted in </w:t>
+      </w:r>
+      <w:r>
+        <w:t>updating</w:t>
+      </w:r>
+      <w:r>
+        <w:t xml:space="preserve"> projects with all possible variations in their attributes including not allowed values to check that the appropriate error message is triggered. For the hacking we tried to </w:t>
+      </w:r>
+      <w:r>
+        <w:t>update</w:t>
+      </w:r>
+      <w:r>
+        <w:t xml:space="preserve"> with a</w:t>
       </w:r>
       <w:r>
         <w:t xml:space="preserve"> </w:t>
       </w:r>
       <w:r>
+        <w:t xml:space="preserve">non-logged </w:t>
+      </w:r>
+      <w:r>
+        <w:t>user</w:t>
+      </w:r>
+      <w:r>
+        <w:t xml:space="preserve">, </w:t>
+      </w:r>
+      <w:r>
+        <w:t xml:space="preserve">also a non-existing project and </w:t>
+      </w:r>
+      <w:r>
+        <w:t>it</w:t>
+      </w:r>
+      <w:r>
+        <w:t xml:space="preserve"> was also tested to try to update an unpublished project with a user logged in as manager but who is not the owner of that project</w:t>
+      </w:r>
+      <w:r>
+        <w:t xml:space="preserve">. </w:t>
+      </w:r>
+      <w:r>
         <w:t xml:space="preserve">The coverage obtained was </w:t>
       </w:r>
       <w:r>
-        <w:t>90</w:t>
+        <w:t>92</w:t>
       </w:r>
       <w:r>
         <w:t>%.</w:t>
       </w:r>
-    </w:p>
-    <w:p>
-      <w:pPr>
-        <w:pStyle w:val="Prrafodelista"/>
-      </w:pPr>
     </w:p>
     <w:p>
       <w:pPr>
@@ -1900,6 +1967,58 @@
         </w:numPr>
       </w:pPr>
       <w:r>
+        <w:t>Delete</w:t>
+      </w:r>
+    </w:p>
+    <w:p>
+      <w:pPr>
+        <w:pStyle w:val="Prrafodelista"/>
+      </w:pPr>
+      <w:r>
+        <w:t xml:space="preserve">The test of the </w:t>
+      </w:r>
+      <w:r>
+        <w:t>update</w:t>
+      </w:r>
+      <w:r>
+        <w:t xml:space="preserve"> functionality consisted</w:t>
+      </w:r>
+      <w:r>
+        <w:t xml:space="preserve"> in deleting a project. For the hacking </w:t>
+      </w:r>
+      <w:r>
+        <w:t>we tried to delete a project without being logged in, also a non-existing project and we tried to delete an unpublished project while logged in as manager without being owner of that project.</w:t>
+      </w:r>
+      <w:r>
+        <w:t xml:space="preserve"> </w:t>
+      </w:r>
+      <w:r>
+        <w:t xml:space="preserve">The coverage obtained was </w:t>
+      </w:r>
+      <w:r>
+        <w:t>90</w:t>
+      </w:r>
+      <w:r>
+        <w:t>.8</w:t>
+      </w:r>
+      <w:r>
+        <w:t>%.</w:t>
+      </w:r>
+    </w:p>
+    <w:p>
+      <w:pPr>
+        <w:pStyle w:val="Prrafodelista"/>
+      </w:pPr>
+    </w:p>
+    <w:p>
+      <w:pPr>
+        <w:pStyle w:val="Prrafodelista"/>
+        <w:numPr>
+          <w:ilvl w:val="0"/>
+          <w:numId w:val="14"/>
+        </w:numPr>
+      </w:pPr>
+      <w:r>
         <w:t>Publish</w:t>
       </w:r>
     </w:p>
@@ -1926,7 +2045,11 @@
         <w:t>publish a project that was already published</w:t>
       </w:r>
       <w:r>
-        <w:t xml:space="preserve">, also a non-existing project and we tried to </w:t>
+        <w:t xml:space="preserve">, also a non-existing </w:t>
+      </w:r>
+      <w:r>
+        <w:lastRenderedPageBreak/>
+        <w:t xml:space="preserve">project and we tried to </w:t>
       </w:r>
       <w:r>
         <w:t>publish</w:t>
@@ -1991,13 +2114,12 @@
         <w:rPr>
           <w:b/>
           <w:bCs/>
-          <w:noProof/>
         </w:rPr>
         <w:drawing>
-          <wp:inline distT="0" distB="0" distL="0" distR="0" wp14:anchorId="1427B0CE" wp14:editId="617E4B0F">
-            <wp:extent cx="3686689" cy="1543265"/>
-            <wp:effectExtent l="0" t="0" r="9525" b="0"/>
-            <wp:docPr id="2086343529" name="Imagen 1" descr="Texto&#10;&#10;Descripción generada automáticamente"/>
+          <wp:inline distT="0" distB="0" distL="0" distR="0" wp14:anchorId="7F8E3B2A" wp14:editId="64F67D29">
+            <wp:extent cx="5943600" cy="1445895"/>
+            <wp:effectExtent l="0" t="0" r="0" b="1905"/>
+            <wp:docPr id="408157605" name="Imagen 1" descr="Interfaz de usuario gráfica&#10;&#10;Descripción generada automáticamente con confianza baja"/>
             <wp:cNvGraphicFramePr>
               <a:graphicFrameLocks xmlns:a="http://schemas.openxmlformats.org/drawingml/2006/main" noChangeAspect="1"/>
             </wp:cNvGraphicFramePr>
@@ -2005,7 +2127,7 @@
               <a:graphicData uri="http://schemas.openxmlformats.org/drawingml/2006/picture">
                 <pic:pic xmlns:pic="http://schemas.openxmlformats.org/drawingml/2006/picture">
                   <pic:nvPicPr>
-                    <pic:cNvPr id="2086343529" name="Imagen 1" descr="Texto&#10;&#10;Descripción generada automáticamente"/>
+                    <pic:cNvPr id="408157605" name="Imagen 1" descr="Interfaz de usuario gráfica&#10;&#10;Descripción generada automáticamente con confianza baja"/>
                     <pic:cNvPicPr/>
                   </pic:nvPicPr>
                   <pic:blipFill>
@@ -2017,7 +2139,7 @@
                   <pic:spPr>
                     <a:xfrm>
                       <a:off x="0" y="0"/>
-                      <a:ext cx="3686689" cy="1543265"/>
+                      <a:ext cx="5943600" cy="1445895"/>
                     </a:xfrm>
                     <a:prstGeom prst="rect">
                       <a:avLst/>
@@ -2042,13 +2164,8 @@
         <w:t>List-</w:t>
       </w:r>
       <w:r>
-        <w:t>in-</w:t>
-      </w:r>
-      <w:proofErr w:type="gramStart"/>
-      <w:r>
-        <w:t>project</w:t>
-      </w:r>
-      <w:proofErr w:type="gramEnd"/>
+        <w:t>in-project</w:t>
+      </w:r>
     </w:p>
     <w:p>
       <w:pPr>
@@ -2079,17 +2196,13 @@
         <w:t>ed</w:t>
       </w:r>
       <w:r>
-        <w:t xml:space="preserve"> to access the user stories </w:t>
-      </w:r>
-      <w:r>
-        <w:lastRenderedPageBreak/>
-        <w:t>of an unpublished project from a user logged in as a manager but who is not the owner of that project and try to access the user stories of a non-existing project</w:t>
+        <w:t xml:space="preserve"> to access the user stories of an unpublished project from a user logged in as a manager but who is not the owner of that project and try to access the user stories of a non-existing project</w:t>
       </w:r>
       <w:r>
         <w:t>. The coverage obtained was 9</w:t>
       </w:r>
       <w:r>
-        <w:t>3.8</w:t>
+        <w:t>2.3</w:t>
       </w:r>
       <w:r>
         <w:t>%.</w:t>
@@ -2237,6 +2350,7 @@
         <w:pStyle w:val="Prrafodelista"/>
       </w:pPr>
       <w:r>
+        <w:lastRenderedPageBreak/>
         <w:t xml:space="preserve">The test of the create functionality consisted in creating </w:t>
       </w:r>
       <w:r>
@@ -2262,6 +2376,9 @@
       </w:r>
       <w:r>
         <w:t>89</w:t>
+      </w:r>
+      <w:r>
+        <w:t>.5</w:t>
       </w:r>
       <w:r>
         <w:t>%.</w:t>
@@ -2362,7 +2479,7 @@
         <w:t>9</w:t>
       </w:r>
       <w:r>
-        <w:t>0.9</w:t>
+        <w:t>1.3</w:t>
       </w:r>
       <w:r>
         <w:t>%.</w:t>
@@ -2448,6 +2565,9 @@
         <w:t>90</w:t>
       </w:r>
       <w:r>
+        <w:t>.8</w:t>
+      </w:r>
+      <w:r>
         <w:t>%.</w:t>
       </w:r>
     </w:p>
@@ -2473,7 +2593,6 @@
         <w:pStyle w:val="Prrafodelista"/>
       </w:pPr>
       <w:r>
-        <w:lastRenderedPageBreak/>
         <w:t xml:space="preserve">The test of the </w:t>
       </w:r>
       <w:r>
@@ -2549,7 +2668,10 @@
         <w:t>1</w:t>
       </w:r>
       <w:r>
-        <w:t>.1</w:t>
+        <w:t>.</w:t>
+      </w:r>
+      <w:r>
+        <w:t>4</w:t>
       </w:r>
       <w:r>
         <w:t>%.</w:t>
@@ -2610,13 +2732,12 @@
         <w:rPr>
           <w:b/>
           <w:bCs/>
-          <w:noProof/>
         </w:rPr>
         <w:drawing>
-          <wp:inline distT="0" distB="0" distL="0" distR="0" wp14:anchorId="321F5530" wp14:editId="7713DF76">
-            <wp:extent cx="3315163" cy="895475"/>
-            <wp:effectExtent l="0" t="0" r="0" b="0"/>
-            <wp:docPr id="1163325801" name="Imagen 1" descr="Texto, Carta&#10;&#10;Descripción generada automáticamente"/>
+          <wp:inline distT="0" distB="0" distL="0" distR="0" wp14:anchorId="3FC6E1C6" wp14:editId="205C4166">
+            <wp:extent cx="5943600" cy="1061085"/>
+            <wp:effectExtent l="0" t="0" r="0" b="5715"/>
+            <wp:docPr id="627241184" name="Imagen 1" descr="Interfaz de usuario gráfica, Aplicación&#10;&#10;Descripción generada automáticamente"/>
             <wp:cNvGraphicFramePr>
               <a:graphicFrameLocks xmlns:a="http://schemas.openxmlformats.org/drawingml/2006/main" noChangeAspect="1"/>
             </wp:cNvGraphicFramePr>
@@ -2624,7 +2745,7 @@
               <a:graphicData uri="http://schemas.openxmlformats.org/drawingml/2006/picture">
                 <pic:pic xmlns:pic="http://schemas.openxmlformats.org/drawingml/2006/picture">
                   <pic:nvPicPr>
-                    <pic:cNvPr id="1163325801" name="Imagen 1" descr="Texto, Carta&#10;&#10;Descripción generada automáticamente"/>
+                    <pic:cNvPr id="627241184" name="Imagen 1" descr="Interfaz de usuario gráfica, Aplicación&#10;&#10;Descripción generada automáticamente"/>
                     <pic:cNvPicPr/>
                   </pic:nvPicPr>
                   <pic:blipFill>
@@ -2636,7 +2757,7 @@
                   <pic:spPr>
                     <a:xfrm>
                       <a:off x="0" y="0"/>
-                      <a:ext cx="3315163" cy="895475"/>
+                      <a:ext cx="5943600" cy="1061085"/>
                     </a:xfrm>
                     <a:prstGeom prst="rect">
                       <a:avLst/>
@@ -2661,13 +2782,8 @@
         <w:t>List-</w:t>
       </w:r>
       <w:r>
-        <w:t>in-</w:t>
-      </w:r>
-      <w:proofErr w:type="gramStart"/>
-      <w:r>
-        <w:t>project</w:t>
-      </w:r>
-      <w:proofErr w:type="gramEnd"/>
+        <w:t>in-project</w:t>
+      </w:r>
     </w:p>
     <w:p>
       <w:pPr>
@@ -2704,7 +2820,11 @@
         <w:t xml:space="preserve"> relations </w:t>
       </w:r>
       <w:r>
-        <w:t xml:space="preserve">of an unpublished project from a user logged in as a manager but who is not the owner of that project and try to access the </w:t>
+        <w:t xml:space="preserve">of an unpublished project from a user logged in as a manager but who is not the owner </w:t>
+      </w:r>
+      <w:r>
+        <w:lastRenderedPageBreak/>
+        <w:t xml:space="preserve">of that project and try to access the </w:t>
       </w:r>
       <w:r>
         <w:t>relations</w:t>
@@ -2716,7 +2836,7 @@
         <w:t>. The coverage obtained was 9</w:t>
       </w:r>
       <w:r>
-        <w:t>4.1</w:t>
+        <w:t>3</w:t>
       </w:r>
       <w:r>
         <w:t>%.</w:t>
@@ -2783,7 +2903,10 @@
         <w:t xml:space="preserve">The coverage obtained was </w:t>
       </w:r>
       <w:r>
-        <w:t>95.4</w:t>
+        <w:t>9</w:t>
+      </w:r>
+      <w:r>
+        <w:t>6.3</w:t>
       </w:r>
       <w:r>
         <w:t>%.</w:t>
@@ -2870,6 +2993,81 @@
       <w:pPr>
         <w:pStyle w:val="Prrafodelista"/>
       </w:pPr>
+      <w:r>
+        <w:t>In the validate method, it can be observed that the line of code</w:t>
+      </w:r>
+      <w:r>
+        <w:t>:</w:t>
+      </w:r>
+      <w:r>
+        <w:t xml:space="preserve"> </w:t>
+      </w:r>
+      <w:r>
+        <w:t>“</w:t>
+      </w:r>
+      <w:r>
+        <w:t xml:space="preserve">if </w:t>
+      </w:r>
+      <w:proofErr w:type="gramStart"/>
+      <w:r>
+        <w:t>(!</w:t>
+      </w:r>
+      <w:proofErr w:type="spellStart"/>
+      <w:r>
+        <w:t>super</w:t>
+      </w:r>
+      <w:proofErr w:type="gramEnd"/>
+      <w:r>
+        <w:t>.getBuffer</w:t>
+      </w:r>
+      <w:proofErr w:type="spellEnd"/>
+      <w:r>
+        <w:t>().</w:t>
+      </w:r>
+      <w:proofErr w:type="spellStart"/>
+      <w:r>
+        <w:t>getErrors</w:t>
+      </w:r>
+      <w:proofErr w:type="spellEnd"/>
+      <w:r>
+        <w:t>().</w:t>
+      </w:r>
+      <w:proofErr w:type="spellStart"/>
+      <w:r>
+        <w:t>hasErrors</w:t>
+      </w:r>
+      <w:proofErr w:type="spellEnd"/>
+      <w:r>
+        <w:t>()) {</w:t>
+      </w:r>
+      <w:r>
+        <w:t xml:space="preserve"> “</w:t>
+      </w:r>
+      <w:r>
+        <w:t xml:space="preserve"> </w:t>
+      </w:r>
+      <w:r>
+        <w:t xml:space="preserve">, </w:t>
+      </w:r>
+      <w:r>
+        <w:t xml:space="preserve">never encounters a scenario where the buffer has errors. This is because when you create a project-user-story from the screen for creating a relationship between a user story and a project, you select its attributes from a dropdown menu where all possible values are valid, </w:t>
+      </w:r>
+      <w:r>
+        <w:t>so</w:t>
+      </w:r>
+      <w:r>
+        <w:t xml:space="preserve"> it will never produce errors. However, it has been decided to keep this line as a good practice.</w:t>
+      </w:r>
+    </w:p>
+    <w:p>
+      <w:pPr>
+        <w:pStyle w:val="Prrafodelista"/>
+      </w:pPr>
+    </w:p>
+    <w:p>
+      <w:pPr>
+        <w:pStyle w:val="Prrafodelista"/>
+      </w:pPr>
     </w:p>
     <w:p>
       <w:pPr>
@@ -2957,22 +3155,7 @@
         <w:t xml:space="preserve">The coverage obtained was </w:t>
       </w:r>
       <w:r>
-        <w:t>61.9</w:t>
-      </w:r>
-      <w:r>
-        <w:t>%</w:t>
-      </w:r>
-      <w:r>
-        <w:t xml:space="preserve"> (</w:t>
-      </w:r>
-      <w:r>
-        <w:t>this coverage is lower because the unbind method has not been deleted, this has not been done because it causes errors in other tests</w:t>
-      </w:r>
-      <w:r>
-        <w:t>)</w:t>
-      </w:r>
-      <w:r>
-        <w:t>.</w:t>
+        <w:t>88.2%.</w:t>
       </w:r>
     </w:p>
     <w:p/>
@@ -3006,6 +3189,7 @@
     </w:p>
     <w:p>
       <w:r>
+        <w:lastRenderedPageBreak/>
         <w:t>During the performance analysis, the performance before and after the indexes were implemented was analyzed.</w:t>
       </w:r>
     </w:p>
@@ -3052,13 +3236,16 @@
       </w:pPr>
       <w:r>
         <w:rPr>
-          <w:noProof/>
+          <w:b/>
+          <w:bCs/>
+          <w:sz w:val="32"/>
+          <w:szCs w:val="32"/>
         </w:rPr>
         <w:drawing>
-          <wp:inline distT="0" distB="0" distL="0" distR="0" wp14:anchorId="73F76716" wp14:editId="753AA8E1">
-            <wp:extent cx="5400040" cy="2636520"/>
-            <wp:effectExtent l="0" t="0" r="0" b="0"/>
-            <wp:docPr id="593573931" name="Imagen 1" descr="Imagen que contiene Gráfico&#10;&#10;Descripción generada automáticamente"/>
+          <wp:inline distT="0" distB="0" distL="0" distR="0" wp14:anchorId="5EA815D0" wp14:editId="041EA2D1">
+            <wp:extent cx="5943600" cy="2493645"/>
+            <wp:effectExtent l="0" t="0" r="0" b="1905"/>
+            <wp:docPr id="1888854870" name="Imagen 1" descr="Gráfico&#10;&#10;Descripción generada automáticamente"/>
             <wp:cNvGraphicFramePr>
               <a:graphicFrameLocks xmlns:a="http://schemas.openxmlformats.org/drawingml/2006/main" noChangeAspect="1"/>
             </wp:cNvGraphicFramePr>
@@ -3066,7 +3253,7 @@
               <a:graphicData uri="http://schemas.openxmlformats.org/drawingml/2006/picture">
                 <pic:pic xmlns:pic="http://schemas.openxmlformats.org/drawingml/2006/picture">
                   <pic:nvPicPr>
-                    <pic:cNvPr id="593573931" name="Imagen 1" descr="Imagen que contiene Gráfico&#10;&#10;Descripción generada automáticamente"/>
+                    <pic:cNvPr id="1888854870" name="Imagen 1" descr="Gráfico&#10;&#10;Descripción generada automáticamente"/>
                     <pic:cNvPicPr/>
                   </pic:nvPicPr>
                   <pic:blipFill>
@@ -3078,7 +3265,7 @@
                   <pic:spPr>
                     <a:xfrm>
                       <a:off x="0" y="0"/>
-                      <a:ext cx="5400040" cy="2636520"/>
+                      <a:ext cx="5943600" cy="2493645"/>
                     </a:xfrm>
                     <a:prstGeom prst="rect">
                       <a:avLst/>
@@ -3100,6 +3287,68 @@
       <w:pPr>
         <w:ind w:left="360"/>
       </w:pPr>
+      <w:r>
+        <w:t>A</w:t>
+      </w:r>
+      <w:r>
+        <w:t xml:space="preserve">s can be seen, the </w:t>
+      </w:r>
+      <w:r>
+        <w:t>grand</w:t>
+      </w:r>
+      <w:r>
+        <w:t xml:space="preserve"> average is</w:t>
+      </w:r>
+      <w:r>
+        <w:t xml:space="preserve"> 7.17 milliseconds </w:t>
+      </w:r>
+      <w:r>
+        <w:t>before the implementation of indexes</w:t>
+      </w:r>
+      <w:r>
+        <w:t>.</w:t>
+      </w:r>
+      <w:r>
+        <w:t xml:space="preserve"> </w:t>
+      </w:r>
+      <w:r>
+        <w:t>It can also be seen that the methods with the highest average milliseconds are manager/project/create and manager/project/publish.</w:t>
+      </w:r>
+    </w:p>
+    <w:p>
+      <w:pPr>
+        <w:ind w:left="360"/>
+      </w:pPr>
+    </w:p>
+    <w:p>
+      <w:pPr>
+        <w:ind w:left="360"/>
+      </w:pPr>
+    </w:p>
+    <w:p>
+      <w:pPr>
+        <w:ind w:left="360"/>
+      </w:pPr>
+    </w:p>
+    <w:p>
+      <w:pPr>
+        <w:ind w:left="360"/>
+      </w:pPr>
+    </w:p>
+    <w:p>
+      <w:pPr>
+        <w:ind w:left="360"/>
+      </w:pPr>
+    </w:p>
+    <w:p>
+      <w:pPr>
+        <w:ind w:left="360"/>
+      </w:pPr>
+    </w:p>
+    <w:p>
+      <w:pPr>
+        <w:ind w:left="360"/>
+      </w:pPr>
     </w:p>
     <w:p>
       <w:pPr>
@@ -3136,14 +3385,11 @@
         <w:ind w:left="360"/>
       </w:pPr>
       <w:r>
-        <w:rPr>
-          <w:noProof/>
-        </w:rPr>
         <w:drawing>
-          <wp:inline distT="0" distB="0" distL="0" distR="0" wp14:anchorId="67D9337E" wp14:editId="12996469">
-            <wp:extent cx="5400040" cy="1948815"/>
-            <wp:effectExtent l="0" t="0" r="0" b="0"/>
-            <wp:docPr id="141467327" name="Imagen 1" descr="Interfaz de usuario gráfica&#10;&#10;Descripción generada automáticamente"/>
+          <wp:inline distT="0" distB="0" distL="0" distR="0" wp14:anchorId="05F4AF84" wp14:editId="4FD5C174">
+            <wp:extent cx="5943600" cy="2361565"/>
+            <wp:effectExtent l="0" t="0" r="0" b="635"/>
+            <wp:docPr id="1347093195" name="Imagen 1" descr="Gráfico&#10;&#10;Descripción generada automáticamente"/>
             <wp:cNvGraphicFramePr>
               <a:graphicFrameLocks xmlns:a="http://schemas.openxmlformats.org/drawingml/2006/main" noChangeAspect="1"/>
             </wp:cNvGraphicFramePr>
@@ -3151,7 +3397,7 @@
               <a:graphicData uri="http://schemas.openxmlformats.org/drawingml/2006/picture">
                 <pic:pic xmlns:pic="http://schemas.openxmlformats.org/drawingml/2006/picture">
                   <pic:nvPicPr>
-                    <pic:cNvPr id="141467327" name="Imagen 1" descr="Interfaz de usuario gráfica&#10;&#10;Descripción generada automáticamente"/>
+                    <pic:cNvPr id="1347093195" name="Imagen 1" descr="Gráfico&#10;&#10;Descripción generada automáticamente"/>
                     <pic:cNvPicPr/>
                   </pic:nvPicPr>
                   <pic:blipFill>
@@ -3163,7 +3409,7 @@
                   <pic:spPr>
                     <a:xfrm>
                       <a:off x="0" y="0"/>
-                      <a:ext cx="5400040" cy="1948815"/>
+                      <a:ext cx="5943600" cy="2361565"/>
                     </a:xfrm>
                     <a:prstGeom prst="rect">
                       <a:avLst/>
@@ -3179,6 +3425,53 @@
     <w:p>
       <w:pPr>
         <w:ind w:left="360"/>
+      </w:pPr>
+      <w:r>
+        <w:t>A</w:t>
+      </w:r>
+      <w:r>
+        <w:t xml:space="preserve">s can be seen, the </w:t>
+      </w:r>
+      <w:r>
+        <w:t>grand</w:t>
+      </w:r>
+      <w:r>
+        <w:t xml:space="preserve"> average is</w:t>
+      </w:r>
+      <w:r>
+        <w:t xml:space="preserve"> 7.</w:t>
+      </w:r>
+      <w:r>
+        <w:t>33</w:t>
+      </w:r>
+      <w:r>
+        <w:t xml:space="preserve"> mil</w:t>
+      </w:r>
+      <w:r>
+        <w:t>l</w:t>
+      </w:r>
+      <w:r>
+        <w:t xml:space="preserve">iseconds </w:t>
+      </w:r>
+      <w:r>
+        <w:t>after</w:t>
+      </w:r>
+      <w:r>
+        <w:t xml:space="preserve"> the implementation of indexes</w:t>
+      </w:r>
+      <w:r>
+        <w:t>.</w:t>
+      </w:r>
+      <w:r>
+        <w:t xml:space="preserve"> </w:t>
+      </w:r>
+      <w:r>
+        <w:t>After index addition, the methods with the highest average milliseconds are manager/project/delete and manager/project/publish.</w:t>
+      </w:r>
+    </w:p>
+    <w:p>
+      <w:pPr>
+        <w:ind w:left="360"/>
         <w:rPr>
           <w:b/>
           <w:bCs/>
@@ -3188,20 +3481,28 @@
       </w:pPr>
     </w:p>
     <w:p>
+      <w:pPr>
+        <w:ind w:left="360"/>
+        <w:rPr>
+          <w:b/>
+          <w:bCs/>
+          <w:sz w:val="32"/>
+          <w:szCs w:val="32"/>
+        </w:rPr>
+      </w:pPr>
+    </w:p>
+    <w:p>
       <w:r>
         <w:t>Comparison of the analyses obtained before and after the implementation of the indexes:</w:t>
       </w:r>
     </w:p>
     <w:p>
       <w:r>
-        <w:rPr>
-          <w:noProof/>
-        </w:rPr>
         <w:drawing>
-          <wp:inline distT="0" distB="0" distL="0" distR="0" wp14:anchorId="373E8242" wp14:editId="7417EE72">
-            <wp:extent cx="5400040" cy="2817495"/>
-            <wp:effectExtent l="0" t="0" r="0" b="1905"/>
-            <wp:docPr id="1943538545" name="Imagen 1" descr="Interfaz de usuario gráfica, Tabla&#10;&#10;Descripción generada automáticamente"/>
+          <wp:inline distT="0" distB="0" distL="0" distR="0" wp14:anchorId="4B5D1034" wp14:editId="44763E11">
+            <wp:extent cx="5943600" cy="3270885"/>
+            <wp:effectExtent l="0" t="0" r="0" b="5715"/>
+            <wp:docPr id="889659756" name="Imagen 1" descr="Interfaz de usuario gráfica, Aplicación, Tabla, Excel&#10;&#10;Descripción generada automáticamente"/>
             <wp:cNvGraphicFramePr>
               <a:graphicFrameLocks xmlns:a="http://schemas.openxmlformats.org/drawingml/2006/main" noChangeAspect="1"/>
             </wp:cNvGraphicFramePr>
@@ -3209,7 +3510,7 @@
               <a:graphicData uri="http://schemas.openxmlformats.org/drawingml/2006/picture">
                 <pic:pic xmlns:pic="http://schemas.openxmlformats.org/drawingml/2006/picture">
                   <pic:nvPicPr>
-                    <pic:cNvPr id="1943538545" name="Imagen 1" descr="Interfaz de usuario gráfica, Tabla&#10;&#10;Descripción generada automáticamente"/>
+                    <pic:cNvPr id="889659756" name="Imagen 1" descr="Interfaz de usuario gráfica, Aplicación, Tabla, Excel&#10;&#10;Descripción generada automáticamente"/>
                     <pic:cNvPicPr/>
                   </pic:nvPicPr>
                   <pic:blipFill>
@@ -3221,7 +3522,7 @@
                   <pic:spPr>
                     <a:xfrm>
                       <a:off x="0" y="0"/>
-                      <a:ext cx="5400040" cy="2817495"/>
+                      <a:ext cx="5943600" cy="3270885"/>
                     </a:xfrm>
                     <a:prstGeom prst="rect">
                       <a:avLst/>
@@ -3236,14 +3537,8 @@
     </w:p>
     <w:p/>
     <w:p/>
-    <w:p/>
-    <w:p/>
-    <w:p/>
-    <w:p/>
-    <w:p/>
-    <w:p>
-      <w:r>
-        <w:lastRenderedPageBreak/>
+    <w:p>
+      <w:r>
         <w:t>Z-test analysis:</w:t>
       </w:r>
     </w:p>
@@ -3252,11 +3547,14 @@
         <w:rPr>
           <w:noProof/>
         </w:rPr>
+        <w:t xml:space="preserve"> </w:t>
+      </w:r>
+      <w:r>
         <w:drawing>
-          <wp:inline distT="0" distB="0" distL="0" distR="0" wp14:anchorId="4B545B91" wp14:editId="7E49B1BF">
-            <wp:extent cx="5400040" cy="2303780"/>
-            <wp:effectExtent l="0" t="0" r="0" b="1270"/>
-            <wp:docPr id="982287214" name="Imagen 1" descr="Tabla&#10;&#10;Descripción generada automáticamente"/>
+          <wp:inline distT="0" distB="0" distL="0" distR="0" wp14:anchorId="48D5B59B" wp14:editId="14E81239">
+            <wp:extent cx="5125165" cy="2381582"/>
+            <wp:effectExtent l="0" t="0" r="0" b="0"/>
+            <wp:docPr id="1373074963" name="Imagen 1" descr="Interfaz de usuario gráfica, Aplicación, Tabla, Excel&#10;&#10;Descripción generada automáticamente"/>
             <wp:cNvGraphicFramePr>
               <a:graphicFrameLocks xmlns:a="http://schemas.openxmlformats.org/drawingml/2006/main" noChangeAspect="1"/>
             </wp:cNvGraphicFramePr>
@@ -3264,7 +3562,7 @@
               <a:graphicData uri="http://schemas.openxmlformats.org/drawingml/2006/picture">
                 <pic:pic xmlns:pic="http://schemas.openxmlformats.org/drawingml/2006/picture">
                   <pic:nvPicPr>
-                    <pic:cNvPr id="982287214" name="Imagen 1" descr="Tabla&#10;&#10;Descripción generada automáticamente"/>
+                    <pic:cNvPr id="1373074963" name="Imagen 1" descr="Interfaz de usuario gráfica, Aplicación, Tabla, Excel&#10;&#10;Descripción generada automáticamente"/>
                     <pic:cNvPicPr/>
                   </pic:nvPicPr>
                   <pic:blipFill>
@@ -3276,7 +3574,7 @@
                   <pic:spPr>
                     <a:xfrm>
                       <a:off x="0" y="0"/>
-                      <a:ext cx="5400040" cy="2303780"/>
+                      <a:ext cx="5125165" cy="2381582"/>
                     </a:xfrm>
                     <a:prstGeom prst="rect">
                       <a:avLst/>
@@ -3354,14 +3652,11 @@
         <w:pStyle w:val="Prrafodelista"/>
       </w:pPr>
       <w:r>
-        <w:rPr>
-          <w:noProof/>
-        </w:rPr>
         <w:drawing>
-          <wp:inline distT="0" distB="0" distL="0" distR="0" wp14:anchorId="44856454" wp14:editId="4C66BD9C">
-            <wp:extent cx="5400040" cy="3206750"/>
+          <wp:inline distT="0" distB="0" distL="0" distR="0" wp14:anchorId="0CF9964A" wp14:editId="5209396F">
+            <wp:extent cx="5943600" cy="2576195"/>
             <wp:effectExtent l="0" t="0" r="0" b="0"/>
-            <wp:docPr id="468047227" name="Imagen 1" descr="Interfaz de usuario gráfica, Texto, Aplicación&#10;&#10;Descripción generada automáticamente"/>
+            <wp:docPr id="857524372" name="Imagen 1" descr="Interfaz de usuario gráfica, Aplicación&#10;&#10;Descripción generada automáticamente"/>
             <wp:cNvGraphicFramePr>
               <a:graphicFrameLocks xmlns:a="http://schemas.openxmlformats.org/drawingml/2006/main" noChangeAspect="1"/>
             </wp:cNvGraphicFramePr>
@@ -3369,7 +3664,7 @@
               <a:graphicData uri="http://schemas.openxmlformats.org/drawingml/2006/picture">
                 <pic:pic xmlns:pic="http://schemas.openxmlformats.org/drawingml/2006/picture">
                   <pic:nvPicPr>
-                    <pic:cNvPr id="468047227" name="Imagen 1" descr="Interfaz de usuario gráfica, Texto, Aplicación&#10;&#10;Descripción generada automáticamente"/>
+                    <pic:cNvPr id="857524372" name="Imagen 1" descr="Interfaz de usuario gráfica, Aplicación&#10;&#10;Descripción generada automáticamente"/>
                     <pic:cNvPicPr/>
                   </pic:nvPicPr>
                   <pic:blipFill>
@@ -3381,7 +3676,7 @@
                   <pic:spPr>
                     <a:xfrm>
                       <a:off x="0" y="0"/>
-                      <a:ext cx="5400040" cy="3206750"/>
+                      <a:ext cx="5943600" cy="2576195"/>
                     </a:xfrm>
                     <a:prstGeom prst="rect">
                       <a:avLst/>
@@ -3409,6 +3704,31 @@
       <w:r>
         <w:t>.</w:t>
       </w:r>
+      <w:r>
+        <w:t xml:space="preserve"> </w:t>
+      </w:r>
+      <w:r>
+        <w:t>As can be seen, the execution time of the validate method of the project publish is notably superior to the rest of the methods.</w:t>
+      </w:r>
+      <w:r>
+        <w:t xml:space="preserve"> However, </w:t>
+      </w:r>
+      <w:proofErr w:type="gramStart"/>
+      <w:r>
+        <w:t xml:space="preserve">its </w:t>
+      </w:r>
+      <w:proofErr w:type="spellStart"/>
+      <w:r>
+        <w:t>self</w:t>
+      </w:r>
+      <w:proofErr w:type="gramEnd"/>
+      <w:r>
+        <w:t xml:space="preserve"> time</w:t>
+      </w:r>
+      <w:proofErr w:type="spellEnd"/>
+      <w:r>
+        <w:t xml:space="preserve"> is 0 so it’s not that method that consumes too much time, but the method that it invokes.</w:t>
+      </w:r>
     </w:p>
     <w:p>
       <w:pPr>
@@ -3434,7 +3754,6 @@
         </w:numPr>
       </w:pPr>
       <w:r>
-        <w:lastRenderedPageBreak/>
         <w:t>Profiling hardware</w:t>
       </w:r>
     </w:p>
@@ -3443,14 +3762,11 @@
         <w:ind w:left="360"/>
       </w:pPr>
       <w:r>
-        <w:rPr>
-          <w:noProof/>
-        </w:rPr>
         <w:drawing>
-          <wp:inline distT="0" distB="0" distL="0" distR="0" wp14:anchorId="09616173" wp14:editId="2B648209">
-            <wp:extent cx="5943600" cy="2966720"/>
-            <wp:effectExtent l="0" t="0" r="0" b="5080"/>
-            <wp:docPr id="1362050461" name="Imagen 1" descr="Interfaz de usuario gráfica, Aplicación&#10;&#10;Descripción generada automáticamente"/>
+          <wp:inline distT="0" distB="0" distL="0" distR="0" wp14:anchorId="008E8BFA" wp14:editId="570B6B32">
+            <wp:extent cx="5943600" cy="3154045"/>
+            <wp:effectExtent l="0" t="0" r="0" b="8255"/>
+            <wp:docPr id="1715205503" name="Imagen 1" descr="Interfaz de usuario gráfica, Aplicación, Tabla, Excel&#10;&#10;Descripción generada automáticamente"/>
             <wp:cNvGraphicFramePr>
               <a:graphicFrameLocks xmlns:a="http://schemas.openxmlformats.org/drawingml/2006/main" noChangeAspect="1"/>
             </wp:cNvGraphicFramePr>
@@ -3458,7 +3774,7 @@
               <a:graphicData uri="http://schemas.openxmlformats.org/drawingml/2006/picture">
                 <pic:pic xmlns:pic="http://schemas.openxmlformats.org/drawingml/2006/picture">
                   <pic:nvPicPr>
-                    <pic:cNvPr id="1362050461" name="Imagen 1" descr="Interfaz de usuario gráfica, Aplicación&#10;&#10;Descripción generada automáticamente"/>
+                    <pic:cNvPr id="1715205503" name="Imagen 1" descr="Interfaz de usuario gráfica, Aplicación, Tabla, Excel&#10;&#10;Descripción generada automáticamente"/>
                     <pic:cNvPicPr/>
                   </pic:nvPicPr>
                   <pic:blipFill>
@@ -3470,7 +3786,7 @@
                   <pic:spPr>
                     <a:xfrm>
                       <a:off x="0" y="0"/>
-                      <a:ext cx="5943600" cy="2966720"/>
+                      <a:ext cx="5943600" cy="3154045"/>
                     </a:xfrm>
                     <a:prstGeom prst="rect">
                       <a:avLst/>
@@ -3492,6 +3808,17 @@
       </w:r>
       <w:r>
         <w:t>hardware.</w:t>
+      </w:r>
+    </w:p>
+    <w:p>
+      <w:pPr>
+        <w:ind w:left="360"/>
+      </w:pPr>
+      <w:r>
+        <w:t>As you can see the memory of this computer is being moderately used, but it is not a clear bottleneck, the CPU and the network are little used so they are far from a bottleneck as well as the other componen</w:t>
+      </w:r>
+      <w:r>
+        <w:t>ts.</w:t>
       </w:r>
     </w:p>
     <w:p>
@@ -4446,7 +4773,7 @@
   <w:abstractNum w:abstractNumId="8" w15:restartNumberingAfterBreak="0">
     <w:nsid w:val="61F3757E"/>
     <w:multiLevelType w:val="hybridMultilevel"/>
-    <w:tmpl w:val="4294A058"/>
+    <w:tmpl w:val="79541AA6"/>
     <w:lvl w:ilvl="0" w:tplc="0C0A0001">
       <w:start w:val="1"/>
       <w:numFmt w:val="bullet"/>
@@ -6125,6 +6452,19 @@
       <w:contextualSpacing/>
     </w:pPr>
   </w:style>
+  <w:style w:type="character" w:styleId="CdigoHTML">
+    <w:name w:val="HTML Code"/>
+    <w:basedOn w:val="Fuentedeprrafopredeter"/>
+    <w:uiPriority w:val="99"/>
+    <w:semiHidden/>
+    <w:unhideWhenUsed/>
+    <w:rsid w:val="002C2C12"/>
+    <w:rPr>
+      <w:rFonts w:ascii="Courier New" w:eastAsia="Times New Roman" w:hAnsi="Courier New" w:cs="Courier New"/>
+      <w:sz w:val="20"/>
+      <w:szCs w:val="20"/>
+    </w:rPr>
+  </w:style>
 </w:styles>
 </file>
 

</xml_diff>